<commit_message>
LR and SVMto predict
</commit_message>
<xml_diff>
--- a/Model-and-ML- coursework.docx
+++ b/Model-and-ML- coursework.docx
@@ -4,6 +4,22 @@
   <w:body>
     <w:p>
       <w:pPr>
+        <w:pStyle w:val="Title"/>
+        <w:rPr>
+          <w:b/>
+          <w:bCs/>
+        </w:rPr>
+      </w:pPr>
+      <w:r>
+        <w:rPr>
+          <w:b/>
+          <w:bCs/>
+        </w:rPr>
+        <w:t>Machine Learning Algorithms</w:t>
+      </w:r>
+    </w:p>
+    <w:p>
+      <w:pPr>
         <w:pStyle w:val="Heading1"/>
         <w:rPr>
           <w:b/>
@@ -17,7 +33,25 @@
           <w:bCs/>
           <w:color w:val="385623" w:themeColor="accent6" w:themeShade="80"/>
         </w:rPr>
-        <w:t>LR = LogisticRegression()</w:t>
+        <w:t xml:space="preserve">LR = </w:t>
+      </w:r>
+      <w:proofErr w:type="spellStart"/>
+      <w:r>
+        <w:rPr>
+          <w:b/>
+          <w:bCs/>
+          <w:color w:val="385623" w:themeColor="accent6" w:themeShade="80"/>
+        </w:rPr>
+        <w:t>LogisticRegression</w:t>
+      </w:r>
+      <w:proofErr w:type="spellEnd"/>
+      <w:r>
+        <w:rPr>
+          <w:b/>
+          <w:bCs/>
+          <w:color w:val="385623" w:themeColor="accent6" w:themeShade="80"/>
+        </w:rPr>
+        <w:t>()</w:t>
       </w:r>
     </w:p>
     <w:p>
@@ -56,13 +90,7 @@
         <w:rPr>
           <w:rFonts w:ascii="Arial" w:hAnsi="Arial" w:cs="Arial"/>
         </w:rPr>
-        <w:t xml:space="preserve"> (e.g., spam or not spam, malignant or benign</w:t>
-      </w:r>
-      <w:r>
-        <w:rPr>
-          <w:rFonts w:ascii="Arial" w:hAnsi="Arial" w:cs="Arial"/>
-        </w:rPr>
-        <w:t xml:space="preserve">, </w:t>
+        <w:t xml:space="preserve"> (e.g., spam or not spam, malignant or benign, </w:t>
       </w:r>
       <w:proofErr w:type="gramStart"/>
       <w:r>
@@ -189,30 +217,36 @@
           <w:b/>
           <w:bCs/>
         </w:rPr>
-        <w:t>Usage</w:t>
-      </w:r>
-      <w:r>
+        <w:t xml:space="preserve">Usage  </w:t>
+      </w:r>
+    </w:p>
+    <w:p>
+      <w:pPr>
         <w:rPr>
           <w:rFonts w:ascii="Arial" w:hAnsi="Arial" w:cs="Arial"/>
           <w:b/>
           <w:bCs/>
         </w:rPr>
-        <w:t xml:space="preserve">  </w:t>
-      </w:r>
-    </w:p>
-    <w:p>
-      <w:pPr>
-        <w:rPr>
-          <w:rFonts w:ascii="Arial" w:hAnsi="Arial" w:cs="Arial"/>
-          <w:b/>
-          <w:bCs/>
-        </w:rPr>
-      </w:pPr>
-      <w:r>
-        <w:rPr>
-          <w:rFonts w:ascii="Arial" w:hAnsi="Arial" w:cs="Arial"/>
-        </w:rPr>
-        <w:t>Once you've created an instance of the logistic regression model using LogisticRegression(), you typically use it in the following steps:</w:t>
+      </w:pPr>
+      <w:r>
+        <w:rPr>
+          <w:rFonts w:ascii="Arial" w:hAnsi="Arial" w:cs="Arial"/>
+        </w:rPr>
+        <w:t xml:space="preserve">Once you've created an instance of the logistic regression model using </w:t>
+      </w:r>
+      <w:proofErr w:type="spellStart"/>
+      <w:r>
+        <w:rPr>
+          <w:rFonts w:ascii="Arial" w:hAnsi="Arial" w:cs="Arial"/>
+        </w:rPr>
+        <w:t>LogisticRegression</w:t>
+      </w:r>
+      <w:proofErr w:type="spellEnd"/>
+      <w:r>
+        <w:rPr>
+          <w:rFonts w:ascii="Arial" w:hAnsi="Arial" w:cs="Arial"/>
+        </w:rPr>
+        <w:t>(), you typically use it in the following steps:</w:t>
       </w:r>
     </w:p>
     <w:p>
@@ -302,13 +336,7 @@
         <w:rPr>
           <w:rFonts w:ascii="Arial" w:hAnsi="Arial" w:cs="Arial"/>
         </w:rPr>
-        <w:t>Training:</w:t>
-      </w:r>
-      <w:r>
-        <w:rPr>
-          <w:rFonts w:ascii="Arial" w:hAnsi="Arial" w:cs="Arial"/>
-        </w:rPr>
-        <w:t xml:space="preserve"> </w:t>
+        <w:t xml:space="preserve">Training: </w:t>
       </w:r>
     </w:p>
     <w:p>
@@ -394,6 +422,7 @@
         </w:rPr>
         <w:t xml:space="preserve"> </w:t>
       </w:r>
+      <w:proofErr w:type="spellStart"/>
       <w:r>
         <w:rPr>
           <w:rFonts w:ascii="Arial" w:eastAsia="Times New Roman" w:hAnsi="Arial" w:cs="Arial"/>
@@ -430,6 +459,7 @@
         </w:rPr>
         <w:t>linear_model</w:t>
       </w:r>
+      <w:proofErr w:type="spellEnd"/>
       <w:r>
         <w:rPr>
           <w:rFonts w:ascii="Arial" w:eastAsia="Times New Roman" w:hAnsi="Arial" w:cs="Arial"/>
@@ -466,6 +496,7 @@
         </w:rPr>
         <w:t xml:space="preserve"> </w:t>
       </w:r>
+      <w:proofErr w:type="spellStart"/>
       <w:r>
         <w:rPr>
           <w:rFonts w:ascii="Arial" w:eastAsia="Times New Roman" w:hAnsi="Arial" w:cs="Arial"/>
@@ -478,6 +509,7 @@
         </w:rPr>
         <w:t>LogisticRegression</w:t>
       </w:r>
+      <w:proofErr w:type="spellEnd"/>
     </w:p>
     <w:p>
       <w:pPr>
@@ -541,6 +573,7 @@
         </w:rPr>
         <w:t xml:space="preserve"> </w:t>
       </w:r>
+      <w:proofErr w:type="spellStart"/>
       <w:r>
         <w:rPr>
           <w:rFonts w:ascii="Arial" w:eastAsia="Times New Roman" w:hAnsi="Arial" w:cs="Arial"/>
@@ -553,6 +586,7 @@
         </w:rPr>
         <w:t>LogisticRegression</w:t>
       </w:r>
+      <w:proofErr w:type="spellEnd"/>
       <w:r>
         <w:rPr>
           <w:rFonts w:ascii="Arial" w:eastAsia="Times New Roman" w:hAnsi="Arial" w:cs="Arial"/>
@@ -580,6 +614,7 @@
           <w14:ligatures w14:val="none"/>
         </w:rPr>
       </w:pPr>
+      <w:proofErr w:type="spellStart"/>
       <w:r>
         <w:rPr>
           <w:rFonts w:ascii="Arial" w:eastAsia="Times New Roman" w:hAnsi="Arial" w:cs="Arial"/>
@@ -622,6 +657,7 @@
         </w:rPr>
         <w:t>fit</w:t>
       </w:r>
+      <w:proofErr w:type="spellEnd"/>
       <w:r>
         <w:rPr>
           <w:rFonts w:ascii="Arial" w:eastAsia="Times New Roman" w:hAnsi="Arial" w:cs="Arial"/>
@@ -636,6 +672,7 @@
         </w:rPr>
         <w:t>(</w:t>
       </w:r>
+      <w:proofErr w:type="spellStart"/>
       <w:r>
         <w:rPr>
           <w:rFonts w:ascii="Arial" w:eastAsia="Times New Roman" w:hAnsi="Arial" w:cs="Arial"/>
@@ -650,6 +687,7 @@
         </w:rPr>
         <w:t>xvect_train</w:t>
       </w:r>
+      <w:proofErr w:type="spellEnd"/>
       <w:r>
         <w:rPr>
           <w:rFonts w:ascii="Arial" w:eastAsia="Times New Roman" w:hAnsi="Arial" w:cs="Arial"/>
@@ -664,6 +702,7 @@
         </w:rPr>
         <w:t xml:space="preserve">, </w:t>
       </w:r>
+      <w:proofErr w:type="spellStart"/>
       <w:r>
         <w:rPr>
           <w:rFonts w:ascii="Arial" w:eastAsia="Times New Roman" w:hAnsi="Arial" w:cs="Arial"/>
@@ -678,6 +717,7 @@
         </w:rPr>
         <w:t>y_train</w:t>
       </w:r>
+      <w:proofErr w:type="spellEnd"/>
       <w:r>
         <w:rPr>
           <w:rFonts w:ascii="Arial" w:eastAsia="Times New Roman" w:hAnsi="Arial" w:cs="Arial"/>
@@ -714,7 +754,33 @@
           <w:lang w:eastAsia="en-GB"/>
           <w14:ligatures w14:val="none"/>
         </w:rPr>
-        <w:t xml:space="preserve">#xvect_train is the feature matrix of the training set and y_train is the corresponding vector of </w:t>
+        <w:t xml:space="preserve">#xvect_train is the feature matrix of the training set and </w:t>
+      </w:r>
+      <w:proofErr w:type="spellStart"/>
+      <w:r>
+        <w:rPr>
+          <w:rFonts w:ascii="Arial" w:eastAsia="Times New Roman" w:hAnsi="Arial" w:cs="Arial"/>
+          <w:color w:val="6A9955"/>
+          <w:kern w:val="0"/>
+          <w:sz w:val="21"/>
+          <w:szCs w:val="21"/>
+          <w:lang w:eastAsia="en-GB"/>
+          <w14:ligatures w14:val="none"/>
+        </w:rPr>
+        <w:t>y_train</w:t>
+      </w:r>
+      <w:proofErr w:type="spellEnd"/>
+      <w:r>
+        <w:rPr>
+          <w:rFonts w:ascii="Arial" w:eastAsia="Times New Roman" w:hAnsi="Arial" w:cs="Arial"/>
+          <w:color w:val="6A9955"/>
+          <w:kern w:val="0"/>
+          <w:sz w:val="21"/>
+          <w:szCs w:val="21"/>
+          <w:lang w:eastAsia="en-GB"/>
+          <w14:ligatures w14:val="none"/>
+        </w:rPr>
+        <w:t xml:space="preserve"> is the corresponding vector of </w:t>
       </w:r>
       <w:proofErr w:type="gramStart"/>
       <w:r>
@@ -745,6 +811,7 @@
           <w14:ligatures w14:val="none"/>
         </w:rPr>
       </w:pPr>
+      <w:proofErr w:type="spellStart"/>
       <w:r>
         <w:rPr>
           <w:rFonts w:ascii="Arial" w:eastAsia="Times New Roman" w:hAnsi="Arial" w:cs="Arial"/>
@@ -757,6 +824,7 @@
         </w:rPr>
         <w:t>pred_lr</w:t>
       </w:r>
+      <w:proofErr w:type="spellEnd"/>
       <w:r>
         <w:rPr>
           <w:rFonts w:ascii="Arial" w:eastAsia="Times New Roman" w:hAnsi="Arial" w:cs="Arial"/>
@@ -793,6 +861,7 @@
         </w:rPr>
         <w:t xml:space="preserve"> </w:t>
       </w:r>
+      <w:proofErr w:type="spellStart"/>
       <w:r>
         <w:rPr>
           <w:rFonts w:ascii="Arial" w:eastAsia="Times New Roman" w:hAnsi="Arial" w:cs="Arial"/>
@@ -829,6 +898,7 @@
         </w:rPr>
         <w:t>predict</w:t>
       </w:r>
+      <w:proofErr w:type="spellEnd"/>
       <w:r>
         <w:rPr>
           <w:rFonts w:ascii="Arial" w:eastAsia="Times New Roman" w:hAnsi="Arial" w:cs="Arial"/>
@@ -841,6 +911,7 @@
         </w:rPr>
         <w:t>(</w:t>
       </w:r>
+      <w:proofErr w:type="spellStart"/>
       <w:r>
         <w:rPr>
           <w:rFonts w:ascii="Arial" w:eastAsia="Times New Roman" w:hAnsi="Arial" w:cs="Arial"/>
@@ -853,6 +924,7 @@
         </w:rPr>
         <w:t>xvect_test</w:t>
       </w:r>
+      <w:proofErr w:type="spellEnd"/>
       <w:r>
         <w:rPr>
           <w:rFonts w:ascii="Arial" w:eastAsia="Times New Roman" w:hAnsi="Arial" w:cs="Arial"/>
@@ -907,6 +979,7 @@
           <w14:ligatures w14:val="none"/>
         </w:rPr>
       </w:pPr>
+      <w:proofErr w:type="spellStart"/>
       <w:r>
         <w:rPr>
           <w:rFonts w:ascii="Arial" w:eastAsia="Times New Roman" w:hAnsi="Arial" w:cs="Arial"/>
@@ -943,6 +1016,7 @@
         </w:rPr>
         <w:t>score</w:t>
       </w:r>
+      <w:proofErr w:type="spellEnd"/>
       <w:r>
         <w:rPr>
           <w:rFonts w:ascii="Arial" w:eastAsia="Times New Roman" w:hAnsi="Arial" w:cs="Arial"/>
@@ -955,6 +1029,7 @@
         </w:rPr>
         <w:t>(</w:t>
       </w:r>
+      <w:proofErr w:type="spellStart"/>
       <w:r>
         <w:rPr>
           <w:rFonts w:ascii="Arial" w:eastAsia="Times New Roman" w:hAnsi="Arial" w:cs="Arial"/>
@@ -967,6 +1042,7 @@
         </w:rPr>
         <w:t>xvect_test</w:t>
       </w:r>
+      <w:proofErr w:type="spellEnd"/>
       <w:r>
         <w:rPr>
           <w:rFonts w:ascii="Arial" w:eastAsia="Times New Roman" w:hAnsi="Arial" w:cs="Arial"/>
@@ -979,6 +1055,7 @@
         </w:rPr>
         <w:t xml:space="preserve">, </w:t>
       </w:r>
+      <w:proofErr w:type="spellStart"/>
       <w:r>
         <w:rPr>
           <w:rFonts w:ascii="Arial" w:eastAsia="Times New Roman" w:hAnsi="Arial" w:cs="Arial"/>
@@ -991,6 +1068,7 @@
         </w:rPr>
         <w:t>y_test</w:t>
       </w:r>
+      <w:proofErr w:type="spellEnd"/>
       <w:r>
         <w:rPr>
           <w:rFonts w:ascii="Arial" w:eastAsia="Times New Roman" w:hAnsi="Arial" w:cs="Arial"/>
@@ -1028,7 +1106,33 @@
           <w:lang w:eastAsia="en-GB"/>
           <w14:ligatures w14:val="none"/>
         </w:rPr>
-        <w:t xml:space="preserve">#Print classification report. The classification_report function builds a text report showing the main classification </w:t>
+        <w:t xml:space="preserve">#Print classification report. The </w:t>
+      </w:r>
+      <w:proofErr w:type="spellStart"/>
+      <w:r>
+        <w:rPr>
+          <w:rFonts w:ascii="Arial" w:eastAsia="Times New Roman" w:hAnsi="Arial" w:cs="Arial"/>
+          <w:color w:val="6A9955"/>
+          <w:kern w:val="0"/>
+          <w:sz w:val="21"/>
+          <w:szCs w:val="21"/>
+          <w:lang w:eastAsia="en-GB"/>
+          <w14:ligatures w14:val="none"/>
+        </w:rPr>
+        <w:t>classification_report</w:t>
+      </w:r>
+      <w:proofErr w:type="spellEnd"/>
+      <w:r>
+        <w:rPr>
+          <w:rFonts w:ascii="Arial" w:eastAsia="Times New Roman" w:hAnsi="Arial" w:cs="Arial"/>
+          <w:color w:val="6A9955"/>
+          <w:kern w:val="0"/>
+          <w:sz w:val="21"/>
+          <w:szCs w:val="21"/>
+          <w:lang w:eastAsia="en-GB"/>
+          <w14:ligatures w14:val="none"/>
+        </w:rPr>
+        <w:t xml:space="preserve"> function builds a text report showing the main classification </w:t>
       </w:r>
       <w:proofErr w:type="gramStart"/>
       <w:r>
@@ -1083,6 +1187,7 @@
         </w:rPr>
         <w:t>(</w:t>
       </w:r>
+      <w:proofErr w:type="spellStart"/>
       <w:r>
         <w:rPr>
           <w:rFonts w:ascii="Arial" w:eastAsia="Times New Roman" w:hAnsi="Arial" w:cs="Arial"/>
@@ -1095,6 +1200,7 @@
         </w:rPr>
         <w:t>classification_report</w:t>
       </w:r>
+      <w:proofErr w:type="spellEnd"/>
       <w:r>
         <w:rPr>
           <w:rFonts w:ascii="Arial" w:eastAsia="Times New Roman" w:hAnsi="Arial" w:cs="Arial"/>
@@ -1107,6 +1213,7 @@
         </w:rPr>
         <w:t>(</w:t>
       </w:r>
+      <w:proofErr w:type="spellStart"/>
       <w:r>
         <w:rPr>
           <w:rFonts w:ascii="Arial" w:eastAsia="Times New Roman" w:hAnsi="Arial" w:cs="Arial"/>
@@ -1119,6 +1226,7 @@
         </w:rPr>
         <w:t>y_test</w:t>
       </w:r>
+      <w:proofErr w:type="spellEnd"/>
       <w:r>
         <w:rPr>
           <w:rFonts w:ascii="Arial" w:eastAsia="Times New Roman" w:hAnsi="Arial" w:cs="Arial"/>
@@ -1131,6 +1239,7 @@
         </w:rPr>
         <w:t xml:space="preserve">, </w:t>
       </w:r>
+      <w:proofErr w:type="spellStart"/>
       <w:r>
         <w:rPr>
           <w:rFonts w:ascii="Arial" w:eastAsia="Times New Roman" w:hAnsi="Arial" w:cs="Arial"/>
@@ -1143,6 +1252,7 @@
         </w:rPr>
         <w:t>pred_lr</w:t>
       </w:r>
+      <w:proofErr w:type="spellEnd"/>
       <w:r>
         <w:rPr>
           <w:rFonts w:ascii="Arial" w:eastAsia="Times New Roman" w:hAnsi="Arial" w:cs="Arial"/>
@@ -1183,31 +1293,88 @@
         </w:rPr>
         <w:t xml:space="preserve">Here, </w:t>
       </w:r>
-      <w:r>
-        <w:rPr>
-          <w:rFonts w:ascii="Arial" w:hAnsi="Arial" w:cs="Arial"/>
-        </w:rPr>
-        <w:t>xvect</w:t>
-      </w:r>
-      <w:r>
-        <w:rPr>
-          <w:rFonts w:ascii="Arial" w:hAnsi="Arial" w:cs="Arial"/>
-        </w:rPr>
-        <w:t>_train is the feature matrix of the training set, and y_train is the corresponding vector of labels.</w:t>
-      </w:r>
-    </w:p>
-    <w:p>
-      <w:pPr>
-        <w:rPr>
-          <w:rFonts w:ascii="Arial" w:hAnsi="Arial" w:cs="Arial"/>
-        </w:rPr>
-      </w:pPr>
+      <w:proofErr w:type="spellStart"/>
+      <w:r>
+        <w:rPr>
+          <w:rFonts w:ascii="Arial" w:hAnsi="Arial" w:cs="Arial"/>
+        </w:rPr>
+        <w:t>xvect_train</w:t>
+      </w:r>
+      <w:proofErr w:type="spellEnd"/>
+      <w:r>
+        <w:rPr>
+          <w:rFonts w:ascii="Arial" w:hAnsi="Arial" w:cs="Arial"/>
+        </w:rPr>
+        <w:t xml:space="preserve"> is the feature matrix of the training set, and </w:t>
+      </w:r>
+      <w:proofErr w:type="spellStart"/>
+      <w:r>
+        <w:rPr>
+          <w:rFonts w:ascii="Arial" w:hAnsi="Arial" w:cs="Arial"/>
+        </w:rPr>
+        <w:t>y_train</w:t>
+      </w:r>
+      <w:proofErr w:type="spellEnd"/>
+      <w:r>
+        <w:rPr>
+          <w:rFonts w:ascii="Arial" w:hAnsi="Arial" w:cs="Arial"/>
+        </w:rPr>
+        <w:t xml:space="preserve"> is the corresponding vector of labels.</w:t>
+      </w:r>
+    </w:p>
+    <w:p>
+      <w:pPr>
+        <w:rPr>
+          <w:rFonts w:ascii="Arial" w:hAnsi="Arial" w:cs="Arial"/>
+        </w:rPr>
+      </w:pPr>
+      <w:proofErr w:type="spellStart"/>
       <w:r>
         <w:rPr>
           <w:rFonts w:ascii="Arial" w:hAnsi="Arial" w:cs="Arial"/>
           <w:highlight w:val="yellow"/>
         </w:rPr>
-        <w:t>pred_lr = LR.predict(xvect_test)</w:t>
+        <w:t>pred_lr</w:t>
+      </w:r>
+      <w:proofErr w:type="spellEnd"/>
+      <w:r>
+        <w:rPr>
+          <w:rFonts w:ascii="Arial" w:hAnsi="Arial" w:cs="Arial"/>
+          <w:highlight w:val="yellow"/>
+        </w:rPr>
+        <w:t xml:space="preserve"> = </w:t>
+      </w:r>
+      <w:proofErr w:type="spellStart"/>
+      <w:r>
+        <w:rPr>
+          <w:rFonts w:ascii="Arial" w:hAnsi="Arial" w:cs="Arial"/>
+          <w:highlight w:val="yellow"/>
+        </w:rPr>
+        <w:t>LR.predict</w:t>
+      </w:r>
+      <w:proofErr w:type="spellEnd"/>
+      <w:r>
+        <w:rPr>
+          <w:rFonts w:ascii="Arial" w:hAnsi="Arial" w:cs="Arial"/>
+          <w:highlight w:val="yellow"/>
+        </w:rPr>
+        <w:t>(</w:t>
+      </w:r>
+      <w:proofErr w:type="spellStart"/>
+      <w:r>
+        <w:rPr>
+          <w:rFonts w:ascii="Arial" w:hAnsi="Arial" w:cs="Arial"/>
+          <w:highlight w:val="yellow"/>
+        </w:rPr>
+        <w:t>xvect_test</w:t>
+      </w:r>
+      <w:proofErr w:type="spellEnd"/>
+      <w:r>
+        <w:rPr>
+          <w:rFonts w:ascii="Arial" w:hAnsi="Arial" w:cs="Arial"/>
+          <w:highlight w:val="yellow"/>
+        </w:rPr>
+        <w:t>)</w:t>
       </w:r>
       <w:r>
         <w:rPr>
@@ -1240,12 +1407,53 @@
           <w:rFonts w:ascii="Arial" w:hAnsi="Arial" w:cs="Arial"/>
         </w:rPr>
       </w:pPr>
+      <w:proofErr w:type="spellStart"/>
       <w:r>
         <w:rPr>
           <w:rFonts w:ascii="Arial" w:hAnsi="Arial" w:cs="Arial"/>
           <w:highlight w:val="yellow"/>
         </w:rPr>
-        <w:t>LR.score(xvect_test, y_test)</w:t>
+        <w:t>LR.score</w:t>
+      </w:r>
+      <w:proofErr w:type="spellEnd"/>
+      <w:r>
+        <w:rPr>
+          <w:rFonts w:ascii="Arial" w:hAnsi="Arial" w:cs="Arial"/>
+          <w:highlight w:val="yellow"/>
+        </w:rPr>
+        <w:t>(</w:t>
+      </w:r>
+      <w:proofErr w:type="spellStart"/>
+      <w:r>
+        <w:rPr>
+          <w:rFonts w:ascii="Arial" w:hAnsi="Arial" w:cs="Arial"/>
+          <w:highlight w:val="yellow"/>
+        </w:rPr>
+        <w:t>xvect_test</w:t>
+      </w:r>
+      <w:proofErr w:type="spellEnd"/>
+      <w:r>
+        <w:rPr>
+          <w:rFonts w:ascii="Arial" w:hAnsi="Arial" w:cs="Arial"/>
+          <w:highlight w:val="yellow"/>
+        </w:rPr>
+        <w:t xml:space="preserve">, </w:t>
+      </w:r>
+      <w:proofErr w:type="spellStart"/>
+      <w:r>
+        <w:rPr>
+          <w:rFonts w:ascii="Arial" w:hAnsi="Arial" w:cs="Arial"/>
+          <w:highlight w:val="yellow"/>
+        </w:rPr>
+        <w:t>y_test</w:t>
+      </w:r>
+      <w:proofErr w:type="spellEnd"/>
+      <w:r>
+        <w:rPr>
+          <w:rFonts w:ascii="Arial" w:hAnsi="Arial" w:cs="Arial"/>
+          <w:highlight w:val="yellow"/>
+        </w:rPr>
+        <w:t>)</w:t>
       </w:r>
       <w:r>
         <w:rPr>
@@ -1263,19 +1471,47 @@
         <w:rPr>
           <w:rFonts w:ascii="Arial" w:hAnsi="Arial" w:cs="Arial"/>
         </w:rPr>
-        <w:t>Here, xvect_</w:t>
-      </w:r>
-      <w:r>
-        <w:rPr>
-          <w:rFonts w:ascii="Arial" w:hAnsi="Arial" w:cs="Arial"/>
-        </w:rPr>
-        <w:t xml:space="preserve">test is the feature matrix of the </w:t>
-      </w:r>
-      <w:r>
-        <w:rPr>
-          <w:rFonts w:ascii="Arial" w:hAnsi="Arial" w:cs="Arial"/>
-        </w:rPr>
-        <w:t>testing set and y_train in the label ma</w:t>
+        <w:t xml:space="preserve">Here, </w:t>
+      </w:r>
+      <w:proofErr w:type="spellStart"/>
+      <w:r>
+        <w:rPr>
+          <w:rFonts w:ascii="Arial" w:hAnsi="Arial" w:cs="Arial"/>
+        </w:rPr>
+        <w:t>xvect_</w:t>
+      </w:r>
+      <w:r>
+        <w:rPr>
+          <w:rFonts w:ascii="Arial" w:hAnsi="Arial" w:cs="Arial"/>
+        </w:rPr>
+        <w:t>test</w:t>
+      </w:r>
+      <w:proofErr w:type="spellEnd"/>
+      <w:r>
+        <w:rPr>
+          <w:rFonts w:ascii="Arial" w:hAnsi="Arial" w:cs="Arial"/>
+        </w:rPr>
+        <w:t xml:space="preserve"> is the feature matrix of the </w:t>
+      </w:r>
+      <w:r>
+        <w:rPr>
+          <w:rFonts w:ascii="Arial" w:hAnsi="Arial" w:cs="Arial"/>
+        </w:rPr>
+        <w:t xml:space="preserve">testing set and </w:t>
+      </w:r>
+      <w:proofErr w:type="spellStart"/>
+      <w:r>
+        <w:rPr>
+          <w:rFonts w:ascii="Arial" w:hAnsi="Arial" w:cs="Arial"/>
+        </w:rPr>
+        <w:t>y_train</w:t>
+      </w:r>
+      <w:proofErr w:type="spellEnd"/>
+      <w:r>
+        <w:rPr>
+          <w:rFonts w:ascii="Arial" w:hAnsi="Arial" w:cs="Arial"/>
+        </w:rPr>
+        <w:t xml:space="preserve"> in the label ma</w:t>
       </w:r>
       <w:r>
         <w:rPr>
@@ -1300,7 +1536,6 @@
           <w:bCs/>
           <w:color w:val="002060"/>
         </w:rPr>
-        <w:lastRenderedPageBreak/>
         <w:t>Decision Tree Classifier model</w:t>
       </w:r>
     </w:p>
@@ -1389,19 +1624,48 @@
           <w:lang w:eastAsia="en-GB"/>
           <w14:ligatures w14:val="none"/>
         </w:rPr>
-        <w:t>Decision Tree Structure:</w:t>
-      </w:r>
-      <w:r>
-        <w:rPr>
-          <w:rFonts w:ascii="Arial" w:eastAsia="Times New Roman" w:hAnsi="Arial" w:cs="Arial"/>
+        <w:t xml:space="preserve">Decision Tree </w:t>
+      </w:r>
+      <w:proofErr w:type="spellStart"/>
+      <w:r>
+        <w:rPr>
+          <w:rFonts w:ascii="Arial" w:eastAsia="Times New Roman" w:hAnsi="Arial" w:cs="Arial"/>
+          <w:b/>
+          <w:bCs/>
           <w:color w:val="ECECF1"/>
           <w:kern w:val="0"/>
           <w:sz w:val="24"/>
           <w:szCs w:val="24"/>
-          <w:lang w:eastAsia="en-GB"/>
-          <w14:ligatures w14:val="none"/>
-        </w:rPr>
-        <w:t>A Decision Tree is a tree-like model where each internal node represents a decision based on the value of a specific feature. The branches leaving each node represent the possible outcomes of the decision, and the leaves represent the predicted class labels.</w:t>
+          <w:bdr w:val="single" w:sz="2" w:space="0" w:color="D9D9E3" w:frame="1"/>
+          <w:lang w:eastAsia="en-GB"/>
+          <w14:ligatures w14:val="none"/>
+        </w:rPr>
+        <w:t>Structure:</w:t>
+      </w:r>
+      <w:r>
+        <w:rPr>
+          <w:rFonts w:ascii="Arial" w:eastAsia="Times New Roman" w:hAnsi="Arial" w:cs="Arial"/>
+          <w:color w:val="ECECF1"/>
+          <w:kern w:val="0"/>
+          <w:sz w:val="24"/>
+          <w:szCs w:val="24"/>
+          <w:lang w:eastAsia="en-GB"/>
+          <w14:ligatures w14:val="none"/>
+        </w:rPr>
+        <w:t>A</w:t>
+      </w:r>
+      <w:proofErr w:type="spellEnd"/>
+      <w:r>
+        <w:rPr>
+          <w:rFonts w:ascii="Arial" w:eastAsia="Times New Roman" w:hAnsi="Arial" w:cs="Arial"/>
+          <w:color w:val="ECECF1"/>
+          <w:kern w:val="0"/>
+          <w:sz w:val="24"/>
+          <w:szCs w:val="24"/>
+          <w:lang w:eastAsia="en-GB"/>
+          <w14:ligatures w14:val="none"/>
+        </w:rPr>
+        <w:t xml:space="preserve"> Decision Tree is a tree-like model where each internal node represents a decision based on the value of a specific feature. The branches leaving each node represent the possible outcomes of the decision, and the leaves represent the predicted class labels.</w:t>
       </w:r>
     </w:p>
     <w:p>
@@ -1426,19 +1690,7 @@
         <w:rPr>
           <w:rFonts w:ascii="Arial" w:hAnsi="Arial" w:cs="Arial"/>
         </w:rPr>
-        <w:t>Training Process</w:t>
-      </w:r>
-      <w:r>
-        <w:rPr>
-          <w:rFonts w:ascii="Arial" w:hAnsi="Arial" w:cs="Arial"/>
-        </w:rPr>
-        <w:t xml:space="preserve"> </w:t>
-      </w:r>
-      <w:r>
-        <w:rPr>
-          <w:rFonts w:ascii="Arial" w:hAnsi="Arial" w:cs="Arial"/>
-        </w:rPr>
-        <w:t>:During the training process, the Decision Tree algorithm recursively splits the data based on feature values to create a tree that can make accurate predictions. The splitting process is guided by criteria such as Gini impurity or information gain, depending on the specific implementation.</w:t>
+        <w:t>Training Process :During the training process, the Decision Tree algorithm recursively splits the data based on feature values to create a tree that can make accurate predictions. The splitting process is guided by criteria such as Gini impurity or information gain, depending on the specific implementation.</w:t>
       </w:r>
     </w:p>
     <w:p>
@@ -1464,19 +1716,7 @@
         <w:rPr>
           <w:rFonts w:ascii="Arial" w:hAnsi="Arial" w:cs="Arial"/>
         </w:rPr>
-        <w:t>Decision Tree Structure:</w:t>
-      </w:r>
-      <w:r>
-        <w:rPr>
-          <w:rFonts w:ascii="Arial" w:hAnsi="Arial" w:cs="Arial"/>
-        </w:rPr>
-        <w:t xml:space="preserve"> </w:t>
-      </w:r>
-      <w:r>
-        <w:rPr>
-          <w:rFonts w:ascii="Arial" w:hAnsi="Arial" w:cs="Arial"/>
-        </w:rPr>
-        <w:t>A Decision Tree is a tree-like model where each internal node represents a decision based on the value of a specific feature. The branches leaving each node represent the possible outcomes of the decision, and the leaves represent the predicted class labels.</w:t>
+        <w:t>Decision Tree Structure: A Decision Tree is a tree-like model where each internal node represents a decision based on the value of a specific feature. The branches leaving each node represent the possible outcomes of the decision, and the leaves represent the predicted class labels.</w:t>
       </w:r>
     </w:p>
     <w:p>
@@ -1490,13 +1730,21 @@
         <w:rPr>
           <w:rFonts w:ascii="Arial" w:hAnsi="Arial" w:cs="Arial"/>
         </w:rPr>
-        <w:t xml:space="preserve">In my code, </w:t>
-      </w:r>
-      <w:r>
-        <w:rPr>
-          <w:rFonts w:ascii="Arial" w:hAnsi="Arial" w:cs="Arial"/>
-        </w:rPr>
-        <w:t>Decision Tree Classifier is trained on a dataset, and its performance is evaluated on a testing set. The classification report includes metrics such as precision, recall, and F1-score for each class. The model is then used to make predictions on a user-input news article in the manual_testing_dt function.</w:t>
+        <w:t xml:space="preserve">In my code, Decision Tree Classifier is trained on a dataset, and its performance is evaluated on a testing set. The classification report includes metrics such as precision, recall, and F1-score for each class. The model is then used to make predictions on a user-input news article in the </w:t>
+      </w:r>
+      <w:proofErr w:type="spellStart"/>
+      <w:r>
+        <w:rPr>
+          <w:rFonts w:ascii="Arial" w:hAnsi="Arial" w:cs="Arial"/>
+        </w:rPr>
+        <w:t>manual_testing_dt</w:t>
+      </w:r>
+      <w:proofErr w:type="spellEnd"/>
+      <w:r>
+        <w:rPr>
+          <w:rFonts w:ascii="Arial" w:hAnsi="Arial" w:cs="Arial"/>
+        </w:rPr>
+        <w:t xml:space="preserve"> function.</w:t>
       </w:r>
     </w:p>
     <w:p>
@@ -1573,24 +1821,74 @@
           <w:rFonts w:ascii="Arial" w:hAnsi="Arial" w:cs="Arial"/>
         </w:rPr>
       </w:pPr>
-      <w:r>
-        <w:rPr>
-          <w:rFonts w:ascii="Arial" w:hAnsi="Arial" w:cs="Arial"/>
-        </w:rPr>
-        <w:t>GradientBoostingClassifier(random_state=0). The random_state parameter is set for reproducibility.</w:t>
-      </w:r>
-    </w:p>
-    <w:p>
-      <w:pPr>
-        <w:rPr>
-          <w:rFonts w:ascii="Arial" w:hAnsi="Arial" w:cs="Arial"/>
-        </w:rPr>
-      </w:pPr>
-      <w:r>
-        <w:rPr>
-          <w:rFonts w:ascii="Arial" w:hAnsi="Arial" w:cs="Arial"/>
-        </w:rPr>
-        <w:t xml:space="preserve">This algorithm builds an additive model in a forward stage-wise fashion; it allows for the optimization of arbitrary differentiable loss functions. In each stage n_classes_ regression trees are fit on the negative gradient of the loss function, </w:t>
+      <w:proofErr w:type="spellStart"/>
+      <w:r>
+        <w:rPr>
+          <w:rFonts w:ascii="Arial" w:hAnsi="Arial" w:cs="Arial"/>
+        </w:rPr>
+        <w:t>GradientBoostingClassifier</w:t>
+      </w:r>
+      <w:proofErr w:type="spellEnd"/>
+      <w:r>
+        <w:rPr>
+          <w:rFonts w:ascii="Arial" w:hAnsi="Arial" w:cs="Arial"/>
+        </w:rPr>
+        <w:t>(</w:t>
+      </w:r>
+      <w:proofErr w:type="spellStart"/>
+      <w:r>
+        <w:rPr>
+          <w:rFonts w:ascii="Arial" w:hAnsi="Arial" w:cs="Arial"/>
+        </w:rPr>
+        <w:t>random_state</w:t>
+      </w:r>
+      <w:proofErr w:type="spellEnd"/>
+      <w:r>
+        <w:rPr>
+          <w:rFonts w:ascii="Arial" w:hAnsi="Arial" w:cs="Arial"/>
+        </w:rPr>
+        <w:t xml:space="preserve">=0). The </w:t>
+      </w:r>
+      <w:proofErr w:type="spellStart"/>
+      <w:r>
+        <w:rPr>
+          <w:rFonts w:ascii="Arial" w:hAnsi="Arial" w:cs="Arial"/>
+        </w:rPr>
+        <w:t>random_state</w:t>
+      </w:r>
+      <w:proofErr w:type="spellEnd"/>
+      <w:r>
+        <w:rPr>
+          <w:rFonts w:ascii="Arial" w:hAnsi="Arial" w:cs="Arial"/>
+        </w:rPr>
+        <w:t xml:space="preserve"> parameter is set for reproducibility.</w:t>
+      </w:r>
+    </w:p>
+    <w:p>
+      <w:pPr>
+        <w:rPr>
+          <w:rFonts w:ascii="Arial" w:hAnsi="Arial" w:cs="Arial"/>
+        </w:rPr>
+      </w:pPr>
+      <w:r>
+        <w:rPr>
+          <w:rFonts w:ascii="Arial" w:hAnsi="Arial" w:cs="Arial"/>
+        </w:rPr>
+        <w:t xml:space="preserve">This algorithm builds an additive model in a forward stage-wise fashion; it allows for the optimization of arbitrary differentiable loss functions. In each stage </w:t>
+      </w:r>
+      <w:proofErr w:type="spellStart"/>
+      <w:r>
+        <w:rPr>
+          <w:rFonts w:ascii="Arial" w:hAnsi="Arial" w:cs="Arial"/>
+        </w:rPr>
+        <w:t>n_classes</w:t>
+      </w:r>
+      <w:proofErr w:type="spellEnd"/>
+      <w:r>
+        <w:rPr>
+          <w:rFonts w:ascii="Arial" w:hAnsi="Arial" w:cs="Arial"/>
+        </w:rPr>
+        <w:t xml:space="preserve">_ regression trees are fit on the negative gradient of the loss function, </w:t>
       </w:r>
       <w:proofErr w:type="gramStart"/>
       <w:r>
@@ -1646,24 +1944,26 @@
       <w:pPr>
         <w:rPr>
           <w:rFonts w:ascii="Arial" w:hAnsi="Arial" w:cs="Arial"/>
-        </w:rPr>
-      </w:pPr>
-      <w:r>
-        <w:rPr>
-          <w:rFonts w:ascii="Arial" w:hAnsi="Arial" w:cs="Arial"/>
           <w:color w:val="000000"/>
           <w:shd w:val="clear" w:color="auto" w:fill="FFFFFF"/>
         </w:rPr>
-        <w:t xml:space="preserve">Random forest (RF) is an advanced form of decision trees (DT) which is also a supervised learning model. RF consists of large number of decision trees working individually to predict an outcome of a class where the final prediction is based on a class that received majority </w:t>
-      </w:r>
+      </w:pPr>
       <w:r>
         <w:rPr>
           <w:rFonts w:ascii="Arial" w:hAnsi="Arial" w:cs="Arial"/>
           <w:color w:val="000000"/>
           <w:shd w:val="clear" w:color="auto" w:fill="FFFFFF"/>
         </w:rPr>
-        <w:lastRenderedPageBreak/>
-        <w:t>votes. The error rate is low in random forest as compared to other models, due to low correlation among trees</w:t>
+        <w:t xml:space="preserve">Random forest (RF) is an </w:t>
+      </w:r>
+      <w:r>
+        <w:rPr>
+          <w:rFonts w:ascii="Arial" w:hAnsi="Arial" w:cs="Arial"/>
+          <w:color w:val="000000"/>
+          <w:u w:val="single"/>
+          <w:shd w:val="clear" w:color="auto" w:fill="FFFFFF"/>
+        </w:rPr>
+        <w:t>advanced form of decision trees (DT)</w:t>
       </w:r>
       <w:r>
         <w:rPr>
@@ -1671,8 +1971,156 @@
           <w:color w:val="000000"/>
           <w:shd w:val="clear" w:color="auto" w:fill="FFFFFF"/>
         </w:rPr>
+        <w:t xml:space="preserve"> which is also a </w:t>
+      </w:r>
+      <w:r>
+        <w:rPr>
+          <w:rFonts w:ascii="Arial" w:hAnsi="Arial" w:cs="Arial"/>
+          <w:color w:val="000000"/>
+          <w:u w:val="single"/>
+          <w:shd w:val="clear" w:color="auto" w:fill="FFFFFF"/>
+        </w:rPr>
+        <w:t>supervised learning model</w:t>
+      </w:r>
+      <w:r>
+        <w:rPr>
+          <w:rFonts w:ascii="Arial" w:hAnsi="Arial" w:cs="Arial"/>
+          <w:color w:val="000000"/>
+          <w:shd w:val="clear" w:color="auto" w:fill="FFFFFF"/>
+        </w:rPr>
+        <w:t xml:space="preserve">. RF consists of large number of decision trees working individually to predict </w:t>
+      </w:r>
+      <w:r>
+        <w:rPr>
+          <w:rFonts w:ascii="Arial" w:hAnsi="Arial" w:cs="Arial"/>
+          <w:color w:val="000000"/>
+          <w:shd w:val="clear" w:color="auto" w:fill="FFFFFF"/>
+        </w:rPr>
+        <w:lastRenderedPageBreak/>
+        <w:t>an outcome of a class where the final prediction is based on a class that received majority votes. The error rate is low in random forest as compared to other models, due to low correlation among trees</w:t>
+      </w:r>
+      <w:r>
+        <w:rPr>
+          <w:rFonts w:ascii="Arial" w:hAnsi="Arial" w:cs="Arial"/>
+          <w:color w:val="000000"/>
+          <w:shd w:val="clear" w:color="auto" w:fill="FFFFFF"/>
+        </w:rPr>
         <w:t>.</w:t>
       </w:r>
+    </w:p>
+    <w:p>
+      <w:pPr>
+        <w:pStyle w:val="Heading1"/>
+      </w:pPr>
+      <w:r>
+        <w:t>Support Vector Machine</w:t>
+      </w:r>
+    </w:p>
+    <w:p>
+      <w:r>
+        <w:t>Support Vector Machine (SVM) is a supervised machine learning algorithm used for classification and regression tasks. In the context of classification, SVM is particularly powerful for tasks where the goal is to separate data into different classes based on their features. SVM finds the optimal hyperplane that maximally separates the instances of different classes in the feature space.</w:t>
+      </w:r>
+    </w:p>
+    <w:p>
+      <w:r>
+        <w:t>Key Concepts of SVM:</w:t>
+      </w:r>
+    </w:p>
+    <w:p>
+      <w:pPr>
+        <w:pStyle w:val="ListParagraph"/>
+        <w:numPr>
+          <w:ilvl w:val="0"/>
+          <w:numId w:val="6"/>
+        </w:numPr>
+      </w:pPr>
+      <w:r>
+        <w:t>Hyperplane:</w:t>
+      </w:r>
+    </w:p>
+    <w:p>
+      <w:pPr>
+        <w:pStyle w:val="ListParagraph"/>
+      </w:pPr>
+      <w:r>
+        <w:t>In a two-dimensional space, a hyperplane is a line that separates two classes. In higher dimensions, it becomes a plane or a hyperplane.</w:t>
+      </w:r>
+    </w:p>
+    <w:p>
+      <w:pPr>
+        <w:pStyle w:val="ListParagraph"/>
+        <w:numPr>
+          <w:ilvl w:val="0"/>
+          <w:numId w:val="6"/>
+        </w:numPr>
+      </w:pPr>
+      <w:r>
+        <w:t>Support Vectors:</w:t>
+      </w:r>
+    </w:p>
+    <w:p>
+      <w:pPr>
+        <w:pStyle w:val="ListParagraph"/>
+      </w:pPr>
+      <w:r>
+        <w:t>Support vectors are the data points that are closest to the hyperplane and have a significant impact on determining the optimal hyperplane.</w:t>
+      </w:r>
+    </w:p>
+    <w:p>
+      <w:pPr>
+        <w:pStyle w:val="ListParagraph"/>
+        <w:numPr>
+          <w:ilvl w:val="0"/>
+          <w:numId w:val="6"/>
+        </w:numPr>
+      </w:pPr>
+      <w:r>
+        <w:t>Margin:</w:t>
+      </w:r>
+    </w:p>
+    <w:p>
+      <w:pPr>
+        <w:pStyle w:val="ListParagraph"/>
+      </w:pPr>
+      <w:r>
+        <w:t>The margin is the distance between the hyperplane and the nearest data point from either class. SVM aims to maximize this margin to achieve better generalization.</w:t>
+      </w:r>
+    </w:p>
+    <w:p>
+      <w:pPr>
+        <w:pStyle w:val="ListParagraph"/>
+        <w:numPr>
+          <w:ilvl w:val="0"/>
+          <w:numId w:val="6"/>
+        </w:numPr>
+      </w:pPr>
+      <w:r>
+        <w:t>Ker</w:t>
+      </w:r>
+      <w:r>
+        <w:t>n</w:t>
+      </w:r>
+      <w:r>
+        <w:t>el Trick:</w:t>
+      </w:r>
+    </w:p>
+    <w:p>
+      <w:pPr>
+        <w:pStyle w:val="ListParagraph"/>
+      </w:pPr>
+      <w:r>
+        <w:t>SVM can handle non-linear decision boundaries by mapping the input features into a higher-dimensional space using a kernel function.</w:t>
+      </w:r>
+    </w:p>
+    <w:p>
+      <w:pPr>
+        <w:pStyle w:val="ListParagraph"/>
+      </w:pPr>
+    </w:p>
+    <w:p>
+      <w:pPr>
+        <w:pStyle w:val="ListParagraph"/>
+      </w:pPr>
     </w:p>
     <w:sectPr>
       <w:pgSz w:w="11906" w:h="16838"/>
@@ -1687,6 +2135,119 @@
 <file path=word/numbering.xml><?xml version="1.0" encoding="utf-8"?>
 <w:numbering xmlns:wpc="http://schemas.microsoft.com/office/word/2010/wordprocessingCanvas" xmlns:cx="http://schemas.microsoft.com/office/drawing/2014/chartex" xmlns:cx1="http://schemas.microsoft.com/office/drawing/2015/9/8/chartex" xmlns:cx2="http://schemas.microsoft.com/office/drawing/2015/10/21/chartex" xmlns:cx3="http://schemas.microsoft.com/office/drawing/2016/5/9/chartex" xmlns:cx4="http://schemas.microsoft.com/office/drawing/2016/5/10/chartex" xmlns:cx5="http://schemas.microsoft.com/office/drawing/2016/5/11/chartex" xmlns:cx6="http://schemas.microsoft.com/office/drawing/2016/5/12/chartex" xmlns:cx7="http://schemas.microsoft.com/office/drawing/2016/5/13/chartex" xmlns:cx8="http://schemas.microsoft.com/office/drawing/2016/5/14/chartex" xmlns:mc="http://schemas.openxmlformats.org/markup-compatibility/2006" xmlns:aink="http://schemas.microsoft.com/office/drawing/2016/ink" xmlns:am3d="http://schemas.microsoft.com/office/drawing/2017/model3d" xmlns:o="urn:schemas-microsoft-com:office:office" xmlns:oel="http://schemas.microsoft.com/office/2019/extlst" xmlns:r="http://schemas.openxmlformats.org/officeDocument/2006/relationships" xmlns:m="http://schemas.openxmlformats.org/officeDocument/2006/math" xmlns:v="urn:schemas-microsoft-com:vml" xmlns:wp14="http://schemas.microsoft.com/office/word/2010/wordprocessingDrawing" xmlns:wp="http://schemas.openxmlformats.org/drawingml/2006/wordprocessingDrawing" xmlns:w10="urn:schemas-microsoft-com:office:word" xmlns:w="http://schemas.openxmlformats.org/wordprocessingml/2006/main" xmlns:w14="http://schemas.microsoft.com/office/word/2010/wordml" xmlns:w15="http://schemas.microsoft.com/office/word/2012/wordml" xmlns:w16cex="http://schemas.microsoft.com/office/word/2018/wordml/cex" xmlns:w16cid="http://schemas.microsoft.com/office/word/2016/wordml/cid" xmlns:w16="http://schemas.microsoft.com/office/word/2018/wordml" xmlns:w16sdtdh="http://schemas.microsoft.com/office/word/2020/wordml/sdtdatahash" xmlns:w16se="http://schemas.microsoft.com/office/word/2015/wordml/symex" xmlns:wpg="http://schemas.microsoft.com/office/word/2010/wordprocessingGroup" xmlns:wpi="http://schemas.microsoft.com/office/word/2010/wordprocessingInk" xmlns:wne="http://schemas.microsoft.com/office/word/2006/wordml" xmlns:wps="http://schemas.microsoft.com/office/word/2010/wordprocessingShape" mc:Ignorable="w14 w15 w16se w16cid w16 w16cex w16sdtdh wp14">
   <w:abstractNum w:abstractNumId="0" w15:restartNumberingAfterBreak="0">
+    <w:nsid w:val="08414768"/>
+    <w:multiLevelType w:val="hybridMultilevel"/>
+    <w:tmpl w:val="5322CAC6"/>
+    <w:lvl w:ilvl="0" w:tplc="0809000D">
+      <w:start w:val="1"/>
+      <w:numFmt w:val="bullet"/>
+      <w:lvlText w:val=""/>
+      <w:lvlJc w:val="left"/>
+      <w:pPr>
+        <w:ind w:left="720" w:hanging="360"/>
+      </w:pPr>
+      <w:rPr>
+        <w:rFonts w:ascii="Wingdings" w:hAnsi="Wingdings" w:hint="default"/>
+      </w:rPr>
+    </w:lvl>
+    <w:lvl w:ilvl="1" w:tplc="08090003" w:tentative="1">
+      <w:start w:val="1"/>
+      <w:numFmt w:val="bullet"/>
+      <w:lvlText w:val="o"/>
+      <w:lvlJc w:val="left"/>
+      <w:pPr>
+        <w:ind w:left="1440" w:hanging="360"/>
+      </w:pPr>
+      <w:rPr>
+        <w:rFonts w:ascii="Courier New" w:hAnsi="Courier New" w:cs="Courier New" w:hint="default"/>
+      </w:rPr>
+    </w:lvl>
+    <w:lvl w:ilvl="2" w:tplc="08090005" w:tentative="1">
+      <w:start w:val="1"/>
+      <w:numFmt w:val="bullet"/>
+      <w:lvlText w:val=""/>
+      <w:lvlJc w:val="left"/>
+      <w:pPr>
+        <w:ind w:left="2160" w:hanging="360"/>
+      </w:pPr>
+      <w:rPr>
+        <w:rFonts w:ascii="Wingdings" w:hAnsi="Wingdings" w:hint="default"/>
+      </w:rPr>
+    </w:lvl>
+    <w:lvl w:ilvl="3" w:tplc="08090001" w:tentative="1">
+      <w:start w:val="1"/>
+      <w:numFmt w:val="bullet"/>
+      <w:lvlText w:val=""/>
+      <w:lvlJc w:val="left"/>
+      <w:pPr>
+        <w:ind w:left="2880" w:hanging="360"/>
+      </w:pPr>
+      <w:rPr>
+        <w:rFonts w:ascii="Symbol" w:hAnsi="Symbol" w:hint="default"/>
+      </w:rPr>
+    </w:lvl>
+    <w:lvl w:ilvl="4" w:tplc="08090003" w:tentative="1">
+      <w:start w:val="1"/>
+      <w:numFmt w:val="bullet"/>
+      <w:lvlText w:val="o"/>
+      <w:lvlJc w:val="left"/>
+      <w:pPr>
+        <w:ind w:left="3600" w:hanging="360"/>
+      </w:pPr>
+      <w:rPr>
+        <w:rFonts w:ascii="Courier New" w:hAnsi="Courier New" w:cs="Courier New" w:hint="default"/>
+      </w:rPr>
+    </w:lvl>
+    <w:lvl w:ilvl="5" w:tplc="08090005" w:tentative="1">
+      <w:start w:val="1"/>
+      <w:numFmt w:val="bullet"/>
+      <w:lvlText w:val=""/>
+      <w:lvlJc w:val="left"/>
+      <w:pPr>
+        <w:ind w:left="4320" w:hanging="360"/>
+      </w:pPr>
+      <w:rPr>
+        <w:rFonts w:ascii="Wingdings" w:hAnsi="Wingdings" w:hint="default"/>
+      </w:rPr>
+    </w:lvl>
+    <w:lvl w:ilvl="6" w:tplc="08090001" w:tentative="1">
+      <w:start w:val="1"/>
+      <w:numFmt w:val="bullet"/>
+      <w:lvlText w:val=""/>
+      <w:lvlJc w:val="left"/>
+      <w:pPr>
+        <w:ind w:left="5040" w:hanging="360"/>
+      </w:pPr>
+      <w:rPr>
+        <w:rFonts w:ascii="Symbol" w:hAnsi="Symbol" w:hint="default"/>
+      </w:rPr>
+    </w:lvl>
+    <w:lvl w:ilvl="7" w:tplc="08090003" w:tentative="1">
+      <w:start w:val="1"/>
+      <w:numFmt w:val="bullet"/>
+      <w:lvlText w:val="o"/>
+      <w:lvlJc w:val="left"/>
+      <w:pPr>
+        <w:ind w:left="5760" w:hanging="360"/>
+      </w:pPr>
+      <w:rPr>
+        <w:rFonts w:ascii="Courier New" w:hAnsi="Courier New" w:cs="Courier New" w:hint="default"/>
+      </w:rPr>
+    </w:lvl>
+    <w:lvl w:ilvl="8" w:tplc="08090005" w:tentative="1">
+      <w:start w:val="1"/>
+      <w:numFmt w:val="bullet"/>
+      <w:lvlText w:val=""/>
+      <w:lvlJc w:val="left"/>
+      <w:pPr>
+        <w:ind w:left="6480" w:hanging="360"/>
+      </w:pPr>
+      <w:rPr>
+        <w:rFonts w:ascii="Wingdings" w:hAnsi="Wingdings" w:hint="default"/>
+      </w:rPr>
+    </w:lvl>
+  </w:abstractNum>
+  <w:abstractNum w:abstractNumId="1" w15:restartNumberingAfterBreak="0">
     <w:nsid w:val="22B413BA"/>
     <w:multiLevelType w:val="hybridMultilevel"/>
     <w:tmpl w:val="DCF41542"/>
@@ -1799,7 +2360,7 @@
       </w:rPr>
     </w:lvl>
   </w:abstractNum>
-  <w:abstractNum w:abstractNumId="1" w15:restartNumberingAfterBreak="0">
+  <w:abstractNum w:abstractNumId="2" w15:restartNumberingAfterBreak="0">
     <w:nsid w:val="2723289E"/>
     <w:multiLevelType w:val="hybridMultilevel"/>
     <w:tmpl w:val="E9DE78D6"/>
@@ -1912,7 +2473,7 @@
       </w:rPr>
     </w:lvl>
   </w:abstractNum>
-  <w:abstractNum w:abstractNumId="2" w15:restartNumberingAfterBreak="0">
+  <w:abstractNum w:abstractNumId="3" w15:restartNumberingAfterBreak="0">
     <w:nsid w:val="339F2966"/>
     <w:multiLevelType w:val="multilevel"/>
     <w:tmpl w:val="BBB6D94E"/>
@@ -2061,7 +2622,7 @@
       </w:rPr>
     </w:lvl>
   </w:abstractNum>
-  <w:abstractNum w:abstractNumId="3" w15:restartNumberingAfterBreak="0">
+  <w:abstractNum w:abstractNumId="4" w15:restartNumberingAfterBreak="0">
     <w:nsid w:val="6DC619A0"/>
     <w:multiLevelType w:val="hybridMultilevel"/>
     <w:tmpl w:val="9ECC7536"/>
@@ -2174,7 +2735,7 @@
       </w:rPr>
     </w:lvl>
   </w:abstractNum>
-  <w:abstractNum w:abstractNumId="4" w15:restartNumberingAfterBreak="0">
+  <w:abstractNum w:abstractNumId="5" w15:restartNumberingAfterBreak="0">
     <w:nsid w:val="6ECE2883"/>
     <w:multiLevelType w:val="multilevel"/>
     <w:tmpl w:val="B1627A44"/>
@@ -2324,19 +2885,22 @@
     </w:lvl>
   </w:abstractNum>
   <w:num w:numId="1" w16cid:durableId="187259997">
+    <w:abstractNumId w:val="5"/>
+  </w:num>
+  <w:num w:numId="2" w16cid:durableId="1804302603">
     <w:abstractNumId w:val="4"/>
   </w:num>
-  <w:num w:numId="2" w16cid:durableId="1804302603">
+  <w:num w:numId="3" w16cid:durableId="405734351">
     <w:abstractNumId w:val="3"/>
   </w:num>
-  <w:num w:numId="3" w16cid:durableId="405734351">
+  <w:num w:numId="4" w16cid:durableId="1091391924">
+    <w:abstractNumId w:val="1"/>
+  </w:num>
+  <w:num w:numId="5" w16cid:durableId="93938495">
     <w:abstractNumId w:val="2"/>
   </w:num>
-  <w:num w:numId="4" w16cid:durableId="1091391924">
+  <w:num w:numId="6" w16cid:durableId="1354260216">
     <w:abstractNumId w:val="0"/>
-  </w:num>
-  <w:num w:numId="5" w16cid:durableId="93938495">
-    <w:abstractNumId w:val="1"/>
   </w:num>
 </w:numbering>
 </file>
@@ -2763,6 +3327,29 @@
       <w:szCs w:val="32"/>
     </w:rPr>
   </w:style>
+  <w:style w:type="paragraph" w:styleId="Heading2">
+    <w:name w:val="heading 2"/>
+    <w:basedOn w:val="Normal"/>
+    <w:next w:val="Normal"/>
+    <w:link w:val="Heading2Char"/>
+    <w:uiPriority w:val="9"/>
+    <w:semiHidden/>
+    <w:unhideWhenUsed/>
+    <w:qFormat/>
+    <w:rsid w:val="00A61AFE"/>
+    <w:pPr>
+      <w:keepNext/>
+      <w:keepLines/>
+      <w:spacing w:before="40" w:after="0"/>
+      <w:outlineLvl w:val="1"/>
+    </w:pPr>
+    <w:rPr>
+      <w:rFonts w:asciiTheme="majorHAnsi" w:eastAsiaTheme="majorEastAsia" w:hAnsiTheme="majorHAnsi" w:cstheme="majorBidi"/>
+      <w:color w:val="2F5496" w:themeColor="accent1" w:themeShade="BF"/>
+      <w:sz w:val="26"/>
+      <w:szCs w:val="26"/>
+    </w:rPr>
+  </w:style>
   <w:style w:type="character" w:default="1" w:styleId="DefaultParagraphFont">
     <w:name w:val="Default Paragraph Font"/>
     <w:uiPriority w:val="1"/>
@@ -2807,7 +3394,6 @@
     <w:name w:val="Normal (Web)"/>
     <w:basedOn w:val="Normal"/>
     <w:uiPriority w:val="99"/>
-    <w:semiHidden/>
     <w:unhideWhenUsed/>
     <w:rsid w:val="00954DCD"/>
     <w:pPr>
@@ -2843,6 +3429,66 @@
       <w:ind w:left="720"/>
       <w:contextualSpacing/>
     </w:pPr>
+  </w:style>
+  <w:style w:type="paragraph" w:styleId="Title">
+    <w:name w:val="Title"/>
+    <w:basedOn w:val="Normal"/>
+    <w:next w:val="Normal"/>
+    <w:link w:val="TitleChar"/>
+    <w:uiPriority w:val="10"/>
+    <w:qFormat/>
+    <w:rsid w:val="00776915"/>
+    <w:pPr>
+      <w:spacing w:after="0" w:line="240" w:lineRule="auto"/>
+      <w:contextualSpacing/>
+    </w:pPr>
+    <w:rPr>
+      <w:rFonts w:asciiTheme="majorHAnsi" w:eastAsiaTheme="majorEastAsia" w:hAnsiTheme="majorHAnsi" w:cstheme="majorBidi"/>
+      <w:spacing w:val="-10"/>
+      <w:kern w:val="28"/>
+      <w:sz w:val="56"/>
+      <w:szCs w:val="56"/>
+    </w:rPr>
+  </w:style>
+  <w:style w:type="character" w:customStyle="1" w:styleId="TitleChar">
+    <w:name w:val="Title Char"/>
+    <w:basedOn w:val="DefaultParagraphFont"/>
+    <w:link w:val="Title"/>
+    <w:uiPriority w:val="10"/>
+    <w:rsid w:val="00776915"/>
+    <w:rPr>
+      <w:rFonts w:asciiTheme="majorHAnsi" w:eastAsiaTheme="majorEastAsia" w:hAnsiTheme="majorHAnsi" w:cstheme="majorBidi"/>
+      <w:spacing w:val="-10"/>
+      <w:kern w:val="28"/>
+      <w:sz w:val="56"/>
+      <w:szCs w:val="56"/>
+    </w:rPr>
+  </w:style>
+  <w:style w:type="character" w:customStyle="1" w:styleId="Heading2Char">
+    <w:name w:val="Heading 2 Char"/>
+    <w:basedOn w:val="DefaultParagraphFont"/>
+    <w:link w:val="Heading2"/>
+    <w:uiPriority w:val="9"/>
+    <w:semiHidden/>
+    <w:rsid w:val="00A61AFE"/>
+    <w:rPr>
+      <w:rFonts w:asciiTheme="majorHAnsi" w:eastAsiaTheme="majorEastAsia" w:hAnsiTheme="majorHAnsi" w:cstheme="majorBidi"/>
+      <w:color w:val="2F5496" w:themeColor="accent1" w:themeShade="BF"/>
+      <w:sz w:val="26"/>
+      <w:szCs w:val="26"/>
+    </w:rPr>
+  </w:style>
+  <w:style w:type="character" w:styleId="Hyperlink">
+    <w:name w:val="Hyperlink"/>
+    <w:basedOn w:val="DefaultParagraphFont"/>
+    <w:uiPriority w:val="99"/>
+    <w:semiHidden/>
+    <w:unhideWhenUsed/>
+    <w:rsid w:val="00A61AFE"/>
+    <w:rPr>
+      <w:color w:val="0000FF"/>
+      <w:u w:val="single"/>
+    </w:rPr>
   </w:style>
 </w:styles>
 </file>

</xml_diff>